<commit_message>
Added Product Maintenance Category search
</commit_message>
<xml_diff>
--- a/Documents/Use Cases/E1. Manage Category Information.docx
+++ b/Documents/Use Cases/E1. Manage Category Information.docx
@@ -1,6 +1,6 @@
 
 <file path=word/document.xml><?xml version="1.0" encoding="utf-8"?>
-<w:document xmlns:wpc="http://schemas.microsoft.com/office/word/2010/wordprocessingCanvas" xmlns:mc="http://schemas.openxmlformats.org/markup-compatibility/2006" xmlns:o="urn:schemas-microsoft-com:office:office" xmlns:r="http://schemas.openxmlformats.org/officeDocument/2006/relationships" xmlns:m="http://schemas.openxmlformats.org/officeDocument/2006/math" xmlns:v="urn:schemas-microsoft-com:vml" xmlns:wp14="http://schemas.microsoft.com/office/word/2010/wordprocessingDrawing" xmlns:wp="http://schemas.openxmlformats.org/drawingml/2006/wordprocessingDrawing" xmlns:w10="urn:schemas-microsoft-com:office:word" xmlns:w="http://schemas.openxmlformats.org/wordprocessingml/2006/main" xmlns:w14="http://schemas.microsoft.com/office/word/2010/wordml" xmlns:w15="http://schemas.microsoft.com/office/word/2012/wordml" xmlns:wpg="http://schemas.microsoft.com/office/word/2010/wordprocessingGroup" xmlns:wpi="http://schemas.microsoft.com/office/word/2010/wordprocessingInk" xmlns:wne="http://schemas.microsoft.com/office/word/2006/wordml" xmlns:wps="http://schemas.microsoft.com/office/word/2010/wordprocessingShape" mc:Ignorable="w14 w15 wp14">
+<w:document xmlns:wpc="http://schemas.microsoft.com/office/word/2010/wordprocessingCanvas" xmlns:cx="http://schemas.microsoft.com/office/drawing/2014/chartex" xmlns:cx1="http://schemas.microsoft.com/office/drawing/2015/9/8/chartex" xmlns:cx2="http://schemas.microsoft.com/office/drawing/2015/10/21/chartex" xmlns:cx3="http://schemas.microsoft.com/office/drawing/2016/5/9/chartex" xmlns:cx4="http://schemas.microsoft.com/office/drawing/2016/5/10/chartex" xmlns:cx5="http://schemas.microsoft.com/office/drawing/2016/5/11/chartex" xmlns:cx6="http://schemas.microsoft.com/office/drawing/2016/5/12/chartex" xmlns:cx7="http://schemas.microsoft.com/office/drawing/2016/5/13/chartex" xmlns:cx8="http://schemas.microsoft.com/office/drawing/2016/5/14/chartex" xmlns:mc="http://schemas.openxmlformats.org/markup-compatibility/2006" xmlns:aink="http://schemas.microsoft.com/office/drawing/2016/ink" xmlns:am3d="http://schemas.microsoft.com/office/drawing/2017/model3d" xmlns:o="urn:schemas-microsoft-com:office:office" xmlns:r="http://schemas.openxmlformats.org/officeDocument/2006/relationships" xmlns:m="http://schemas.openxmlformats.org/officeDocument/2006/math" xmlns:v="urn:schemas-microsoft-com:vml" xmlns:wp14="http://schemas.microsoft.com/office/word/2010/wordprocessingDrawing" xmlns:wp="http://schemas.openxmlformats.org/drawingml/2006/wordprocessingDrawing" xmlns:w10="urn:schemas-microsoft-com:office:word" xmlns:w="http://schemas.openxmlformats.org/wordprocessingml/2006/main" xmlns:w14="http://schemas.microsoft.com/office/word/2010/wordml" xmlns:w15="http://schemas.microsoft.com/office/word/2012/wordml" xmlns:w16cid="http://schemas.microsoft.com/office/word/2016/wordml/cid" xmlns:w16se="http://schemas.microsoft.com/office/word/2015/wordml/symex" xmlns:wpg="http://schemas.microsoft.com/office/word/2010/wordprocessingGroup" xmlns:wpi="http://schemas.microsoft.com/office/word/2010/wordprocessingInk" xmlns:wne="http://schemas.microsoft.com/office/word/2006/wordml" xmlns:wps="http://schemas.microsoft.com/office/word/2010/wordprocessingShape" mc:Ignorable="w14 w15 w16se w16cid wp14">
   <w:body>
     <w:p>
       <w:r>
@@ -263,30 +263,6 @@
     </w:p>
     <w:p>
       <w:pPr>
-        <w:pStyle w:val="ListParagraph"/>
-        <w:numPr>
-          <w:ilvl w:val="0"/>
-          <w:numId w:val="10"/>
-        </w:numPr>
-      </w:pPr>
-      <w:r>
-        <w:rPr>
-          <w:b/>
-        </w:rPr>
-        <w:t>System Response</w:t>
-      </w:r>
-      <w:r>
-        <w:t>: the subtotal, tax, and total update and display for the entire cart and the visitor is able to continue shopping if desired or choose to check out</w:t>
-      </w:r>
-    </w:p>
-    <w:p>
-      <w:pPr>
-        <w:pStyle w:val="ListParagraph"/>
-        <w:ind w:left="1440"/>
-      </w:pPr>
-    </w:p>
-    <w:p>
-      <w:pPr>
         <w:rPr>
           <w:b/>
         </w:rPr>
@@ -364,10 +340,7 @@
         <w:t>display appropriate message.</w:t>
       </w:r>
     </w:p>
-    <w:p>
-      <w:bookmarkStart w:id="0" w:name="_GoBack"/>
-      <w:bookmarkEnd w:id="0"/>
-    </w:p>
+    <w:p/>
     <w:p/>
     <w:p>
       <w:pPr>
@@ -454,8 +427,13 @@
         <w:t xml:space="preserve">: </w:t>
       </w:r>
       <w:r>
-        <w:t>a confirmation message displays</w:t>
-      </w:r>
+        <w:t xml:space="preserve">a confirmation message </w:t>
+      </w:r>
+      <w:proofErr w:type="gramStart"/>
+      <w:r>
+        <w:t>displays</w:t>
+      </w:r>
+      <w:proofErr w:type="gramEnd"/>
     </w:p>
     <w:p>
       <w:pPr>
@@ -509,7 +487,6 @@
         </w:numPr>
       </w:pPr>
       <w:r>
-        <w:lastRenderedPageBreak/>
         <w:t xml:space="preserve">The </w:t>
       </w:r>
       <w:r>
@@ -567,8 +544,14 @@
         </w:numPr>
       </w:pPr>
       <w:r>
-        <w:t>System Response: there are no products associated with the category, so the category is removed and a confirmation message displays</w:t>
-      </w:r>
+        <w:lastRenderedPageBreak/>
+        <w:t xml:space="preserve">System Response: there are no products associated with the category, so the category is removed and a confirmation message </w:t>
+      </w:r>
+      <w:proofErr w:type="gramStart"/>
+      <w:r>
+        <w:t>displays</w:t>
+      </w:r>
+      <w:proofErr w:type="gramEnd"/>
     </w:p>
     <w:p>
       <w:pPr>
@@ -598,7 +581,15 @@
         <w:t xml:space="preserve">: </w:t>
       </w:r>
       <w:r>
-        <w:t xml:space="preserve">there are products associated with the category. The administrator is informed, The products must be unassociated from the category prior to </w:t>
+        <w:t xml:space="preserve">there are products associated with the category. The administrator is informed, </w:t>
+      </w:r>
+      <w:proofErr w:type="gramStart"/>
+      <w:r>
+        <w:t>The</w:t>
+      </w:r>
+      <w:proofErr w:type="gramEnd"/>
+      <w:r>
+        <w:t xml:space="preserve"> products must be unassociated from the category prior to </w:t>
       </w:r>
       <w:r>
         <w:t>its</w:t>
@@ -630,7 +621,15 @@
           <w:sz w:val="28"/>
           <w:u w:val="single"/>
         </w:rPr>
-        <w:t>Update Cart</w:t>
+        <w:t xml:space="preserve">Update </w:t>
+      </w:r>
+      <w:r>
+        <w:rPr>
+          <w:b/>
+          <w:sz w:val="28"/>
+          <w:u w:val="single"/>
+        </w:rPr>
+        <w:t>Category</w:t>
       </w:r>
     </w:p>
     <w:p/>
@@ -645,14 +644,13 @@
       <w:r>
         <w:t xml:space="preserve">The </w:t>
       </w:r>
-      <w:r>
-        <w:t>administrator</w:t>
-      </w:r>
-      <w:r>
-        <w:t xml:space="preserve"> </w:t>
-      </w:r>
-      <w:r>
-        <w:t xml:space="preserve"> selects a category from an alphabetical list</w:t>
+      <w:bookmarkStart w:id="0" w:name="_GoBack"/>
+      <w:bookmarkEnd w:id="0"/>
+      <w:r>
+        <w:t>administrator selects</w:t>
+      </w:r>
+      <w:r>
+        <w:t xml:space="preserve"> a category from an alphabetical list</w:t>
       </w:r>
     </w:p>
     <w:p>
@@ -721,7 +719,7 @@
 </file>
 
 <file path=word/endnotes.xml><?xml version="1.0" encoding="utf-8"?>
-<w:endnotes xmlns:wpc="http://schemas.microsoft.com/office/word/2010/wordprocessingCanvas" xmlns:mc="http://schemas.openxmlformats.org/markup-compatibility/2006" xmlns:o="urn:schemas-microsoft-com:office:office" xmlns:r="http://schemas.openxmlformats.org/officeDocument/2006/relationships" xmlns:m="http://schemas.openxmlformats.org/officeDocument/2006/math" xmlns:v="urn:schemas-microsoft-com:vml" xmlns:wp14="http://schemas.microsoft.com/office/word/2010/wordprocessingDrawing" xmlns:wp="http://schemas.openxmlformats.org/drawingml/2006/wordprocessingDrawing" xmlns:w10="urn:schemas-microsoft-com:office:word" xmlns:w="http://schemas.openxmlformats.org/wordprocessingml/2006/main" xmlns:w14="http://schemas.microsoft.com/office/word/2010/wordml" xmlns:w15="http://schemas.microsoft.com/office/word/2012/wordml" xmlns:wpg="http://schemas.microsoft.com/office/word/2010/wordprocessingGroup" xmlns:wpi="http://schemas.microsoft.com/office/word/2010/wordprocessingInk" xmlns:wne="http://schemas.microsoft.com/office/word/2006/wordml" xmlns:wps="http://schemas.microsoft.com/office/word/2010/wordprocessingShape" mc:Ignorable="w14 w15 wp14">
+<w:endnotes xmlns:wpc="http://schemas.microsoft.com/office/word/2010/wordprocessingCanvas" xmlns:cx="http://schemas.microsoft.com/office/drawing/2014/chartex" xmlns:cx1="http://schemas.microsoft.com/office/drawing/2015/9/8/chartex" xmlns:cx2="http://schemas.microsoft.com/office/drawing/2015/10/21/chartex" xmlns:cx3="http://schemas.microsoft.com/office/drawing/2016/5/9/chartex" xmlns:cx4="http://schemas.microsoft.com/office/drawing/2016/5/10/chartex" xmlns:cx5="http://schemas.microsoft.com/office/drawing/2016/5/11/chartex" xmlns:cx6="http://schemas.microsoft.com/office/drawing/2016/5/12/chartex" xmlns:cx7="http://schemas.microsoft.com/office/drawing/2016/5/13/chartex" xmlns:cx8="http://schemas.microsoft.com/office/drawing/2016/5/14/chartex" xmlns:mc="http://schemas.openxmlformats.org/markup-compatibility/2006" xmlns:aink="http://schemas.microsoft.com/office/drawing/2016/ink" xmlns:am3d="http://schemas.microsoft.com/office/drawing/2017/model3d" xmlns:o="urn:schemas-microsoft-com:office:office" xmlns:r="http://schemas.openxmlformats.org/officeDocument/2006/relationships" xmlns:m="http://schemas.openxmlformats.org/officeDocument/2006/math" xmlns:v="urn:schemas-microsoft-com:vml" xmlns:wp14="http://schemas.microsoft.com/office/word/2010/wordprocessingDrawing" xmlns:wp="http://schemas.openxmlformats.org/drawingml/2006/wordprocessingDrawing" xmlns:w10="urn:schemas-microsoft-com:office:word" xmlns:w="http://schemas.openxmlformats.org/wordprocessingml/2006/main" xmlns:w14="http://schemas.microsoft.com/office/word/2010/wordml" xmlns:w15="http://schemas.microsoft.com/office/word/2012/wordml" xmlns:w16cid="http://schemas.microsoft.com/office/word/2016/wordml/cid" xmlns:w16se="http://schemas.microsoft.com/office/word/2015/wordml/symex" xmlns:wpg="http://schemas.microsoft.com/office/word/2010/wordprocessingGroup" xmlns:wpi="http://schemas.microsoft.com/office/word/2010/wordprocessingInk" xmlns:wne="http://schemas.microsoft.com/office/word/2006/wordml" xmlns:wps="http://schemas.microsoft.com/office/word/2010/wordprocessingShape" mc:Ignorable="w14 w15 w16se w16cid wp14">
   <w:endnote w:type="separator" w:id="-1">
     <w:p>
       <w:r>
@@ -740,7 +738,7 @@
 </file>
 
 <file path=word/footnotes.xml><?xml version="1.0" encoding="utf-8"?>
-<w:footnotes xmlns:wpc="http://schemas.microsoft.com/office/word/2010/wordprocessingCanvas" xmlns:mc="http://schemas.openxmlformats.org/markup-compatibility/2006" xmlns:o="urn:schemas-microsoft-com:office:office" xmlns:r="http://schemas.openxmlformats.org/officeDocument/2006/relationships" xmlns:m="http://schemas.openxmlformats.org/officeDocument/2006/math" xmlns:v="urn:schemas-microsoft-com:vml" xmlns:wp14="http://schemas.microsoft.com/office/word/2010/wordprocessingDrawing" xmlns:wp="http://schemas.openxmlformats.org/drawingml/2006/wordprocessingDrawing" xmlns:w10="urn:schemas-microsoft-com:office:word" xmlns:w="http://schemas.openxmlformats.org/wordprocessingml/2006/main" xmlns:w14="http://schemas.microsoft.com/office/word/2010/wordml" xmlns:w15="http://schemas.microsoft.com/office/word/2012/wordml" xmlns:wpg="http://schemas.microsoft.com/office/word/2010/wordprocessingGroup" xmlns:wpi="http://schemas.microsoft.com/office/word/2010/wordprocessingInk" xmlns:wne="http://schemas.microsoft.com/office/word/2006/wordml" xmlns:wps="http://schemas.microsoft.com/office/word/2010/wordprocessingShape" mc:Ignorable="w14 w15 wp14">
+<w:footnotes xmlns:wpc="http://schemas.microsoft.com/office/word/2010/wordprocessingCanvas" xmlns:cx="http://schemas.microsoft.com/office/drawing/2014/chartex" xmlns:cx1="http://schemas.microsoft.com/office/drawing/2015/9/8/chartex" xmlns:cx2="http://schemas.microsoft.com/office/drawing/2015/10/21/chartex" xmlns:cx3="http://schemas.microsoft.com/office/drawing/2016/5/9/chartex" xmlns:cx4="http://schemas.microsoft.com/office/drawing/2016/5/10/chartex" xmlns:cx5="http://schemas.microsoft.com/office/drawing/2016/5/11/chartex" xmlns:cx6="http://schemas.microsoft.com/office/drawing/2016/5/12/chartex" xmlns:cx7="http://schemas.microsoft.com/office/drawing/2016/5/13/chartex" xmlns:cx8="http://schemas.microsoft.com/office/drawing/2016/5/14/chartex" xmlns:mc="http://schemas.openxmlformats.org/markup-compatibility/2006" xmlns:aink="http://schemas.microsoft.com/office/drawing/2016/ink" xmlns:am3d="http://schemas.microsoft.com/office/drawing/2017/model3d" xmlns:o="urn:schemas-microsoft-com:office:office" xmlns:r="http://schemas.openxmlformats.org/officeDocument/2006/relationships" xmlns:m="http://schemas.openxmlformats.org/officeDocument/2006/math" xmlns:v="urn:schemas-microsoft-com:vml" xmlns:wp14="http://schemas.microsoft.com/office/word/2010/wordprocessingDrawing" xmlns:wp="http://schemas.openxmlformats.org/drawingml/2006/wordprocessingDrawing" xmlns:w10="urn:schemas-microsoft-com:office:word" xmlns:w="http://schemas.openxmlformats.org/wordprocessingml/2006/main" xmlns:w14="http://schemas.microsoft.com/office/word/2010/wordml" xmlns:w15="http://schemas.microsoft.com/office/word/2012/wordml" xmlns:w16cid="http://schemas.microsoft.com/office/word/2016/wordml/cid" xmlns:w16se="http://schemas.microsoft.com/office/word/2015/wordml/symex" xmlns:wpg="http://schemas.microsoft.com/office/word/2010/wordprocessingGroup" xmlns:wpi="http://schemas.microsoft.com/office/word/2010/wordprocessingInk" xmlns:wne="http://schemas.microsoft.com/office/word/2006/wordml" xmlns:wps="http://schemas.microsoft.com/office/word/2010/wordprocessingShape" mc:Ignorable="w14 w15 w16se w16cid wp14">
   <w:footnote w:type="separator" w:id="-1">
     <w:p>
       <w:r>
@@ -759,7 +757,7 @@
 </file>
 
 <file path=word/header1.xml><?xml version="1.0" encoding="utf-8"?>
-<w:hdr xmlns:wpc="http://schemas.microsoft.com/office/word/2010/wordprocessingCanvas" xmlns:mc="http://schemas.openxmlformats.org/markup-compatibility/2006" xmlns:o="urn:schemas-microsoft-com:office:office" xmlns:r="http://schemas.openxmlformats.org/officeDocument/2006/relationships" xmlns:m="http://schemas.openxmlformats.org/officeDocument/2006/math" xmlns:v="urn:schemas-microsoft-com:vml" xmlns:wp14="http://schemas.microsoft.com/office/word/2010/wordprocessingDrawing" xmlns:wp="http://schemas.openxmlformats.org/drawingml/2006/wordprocessingDrawing" xmlns:w10="urn:schemas-microsoft-com:office:word" xmlns:w="http://schemas.openxmlformats.org/wordprocessingml/2006/main" xmlns:w14="http://schemas.microsoft.com/office/word/2010/wordml" xmlns:w15="http://schemas.microsoft.com/office/word/2012/wordml" xmlns:wpg="http://schemas.microsoft.com/office/word/2010/wordprocessingGroup" xmlns:wpi="http://schemas.microsoft.com/office/word/2010/wordprocessingInk" xmlns:wne="http://schemas.microsoft.com/office/word/2006/wordml" xmlns:wps="http://schemas.microsoft.com/office/word/2010/wordprocessingShape" mc:Ignorable="w14 w15 wp14">
+<w:hdr xmlns:wpc="http://schemas.microsoft.com/office/word/2010/wordprocessingCanvas" xmlns:cx="http://schemas.microsoft.com/office/drawing/2014/chartex" xmlns:cx1="http://schemas.microsoft.com/office/drawing/2015/9/8/chartex" xmlns:cx2="http://schemas.microsoft.com/office/drawing/2015/10/21/chartex" xmlns:cx3="http://schemas.microsoft.com/office/drawing/2016/5/9/chartex" xmlns:cx4="http://schemas.microsoft.com/office/drawing/2016/5/10/chartex" xmlns:cx5="http://schemas.microsoft.com/office/drawing/2016/5/11/chartex" xmlns:cx6="http://schemas.microsoft.com/office/drawing/2016/5/12/chartex" xmlns:cx7="http://schemas.microsoft.com/office/drawing/2016/5/13/chartex" xmlns:cx8="http://schemas.microsoft.com/office/drawing/2016/5/14/chartex" xmlns:mc="http://schemas.openxmlformats.org/markup-compatibility/2006" xmlns:aink="http://schemas.microsoft.com/office/drawing/2016/ink" xmlns:am3d="http://schemas.microsoft.com/office/drawing/2017/model3d" xmlns:o="urn:schemas-microsoft-com:office:office" xmlns:r="http://schemas.openxmlformats.org/officeDocument/2006/relationships" xmlns:m="http://schemas.openxmlformats.org/officeDocument/2006/math" xmlns:v="urn:schemas-microsoft-com:vml" xmlns:wp14="http://schemas.microsoft.com/office/word/2010/wordprocessingDrawing" xmlns:wp="http://schemas.openxmlformats.org/drawingml/2006/wordprocessingDrawing" xmlns:w10="urn:schemas-microsoft-com:office:word" xmlns:w="http://schemas.openxmlformats.org/wordprocessingml/2006/main" xmlns:w14="http://schemas.microsoft.com/office/word/2010/wordml" xmlns:w15="http://schemas.microsoft.com/office/word/2012/wordml" xmlns:w16cid="http://schemas.microsoft.com/office/word/2016/wordml/cid" xmlns:w16se="http://schemas.microsoft.com/office/word/2015/wordml/symex" xmlns:wpg="http://schemas.microsoft.com/office/word/2010/wordprocessingGroup" xmlns:wpi="http://schemas.microsoft.com/office/word/2010/wordprocessingInk" xmlns:wne="http://schemas.microsoft.com/office/word/2006/wordml" xmlns:wps="http://schemas.microsoft.com/office/word/2010/wordprocessingShape" mc:Ignorable="w14 w15 w16se w16cid wp14">
   <w:p>
     <w:pPr>
       <w:rPr>
@@ -810,7 +808,7 @@
 </file>
 
 <file path=word/numbering.xml><?xml version="1.0" encoding="utf-8"?>
-<w:numbering xmlns:wpc="http://schemas.microsoft.com/office/word/2010/wordprocessingCanvas" xmlns:mc="http://schemas.openxmlformats.org/markup-compatibility/2006" xmlns:o="urn:schemas-microsoft-com:office:office" xmlns:r="http://schemas.openxmlformats.org/officeDocument/2006/relationships" xmlns:m="http://schemas.openxmlformats.org/officeDocument/2006/math" xmlns:v="urn:schemas-microsoft-com:vml" xmlns:wp14="http://schemas.microsoft.com/office/word/2010/wordprocessingDrawing" xmlns:wp="http://schemas.openxmlformats.org/drawingml/2006/wordprocessingDrawing" xmlns:w10="urn:schemas-microsoft-com:office:word" xmlns:w="http://schemas.openxmlformats.org/wordprocessingml/2006/main" xmlns:w14="http://schemas.microsoft.com/office/word/2010/wordml" xmlns:w15="http://schemas.microsoft.com/office/word/2012/wordml" xmlns:wpg="http://schemas.microsoft.com/office/word/2010/wordprocessingGroup" xmlns:wpi="http://schemas.microsoft.com/office/word/2010/wordprocessingInk" xmlns:wne="http://schemas.microsoft.com/office/word/2006/wordml" xmlns:wps="http://schemas.microsoft.com/office/word/2010/wordprocessingShape" mc:Ignorable="w14 w15 wp14">
+<w:numbering xmlns:wpc="http://schemas.microsoft.com/office/word/2010/wordprocessingCanvas" xmlns:cx="http://schemas.microsoft.com/office/drawing/2014/chartex" xmlns:cx1="http://schemas.microsoft.com/office/drawing/2015/9/8/chartex" xmlns:cx2="http://schemas.microsoft.com/office/drawing/2015/10/21/chartex" xmlns:cx3="http://schemas.microsoft.com/office/drawing/2016/5/9/chartex" xmlns:cx4="http://schemas.microsoft.com/office/drawing/2016/5/10/chartex" xmlns:cx5="http://schemas.microsoft.com/office/drawing/2016/5/11/chartex" xmlns:cx6="http://schemas.microsoft.com/office/drawing/2016/5/12/chartex" xmlns:cx7="http://schemas.microsoft.com/office/drawing/2016/5/13/chartex" xmlns:cx8="http://schemas.microsoft.com/office/drawing/2016/5/14/chartex" xmlns:mc="http://schemas.openxmlformats.org/markup-compatibility/2006" xmlns:aink="http://schemas.microsoft.com/office/drawing/2016/ink" xmlns:am3d="http://schemas.microsoft.com/office/drawing/2017/model3d" xmlns:o="urn:schemas-microsoft-com:office:office" xmlns:r="http://schemas.openxmlformats.org/officeDocument/2006/relationships" xmlns:m="http://schemas.openxmlformats.org/officeDocument/2006/math" xmlns:v="urn:schemas-microsoft-com:vml" xmlns:wp14="http://schemas.microsoft.com/office/word/2010/wordprocessingDrawing" xmlns:wp="http://schemas.openxmlformats.org/drawingml/2006/wordprocessingDrawing" xmlns:w10="urn:schemas-microsoft-com:office:word" xmlns:w="http://schemas.openxmlformats.org/wordprocessingml/2006/main" xmlns:w14="http://schemas.microsoft.com/office/word/2010/wordml" xmlns:w15="http://schemas.microsoft.com/office/word/2012/wordml" xmlns:w16cid="http://schemas.microsoft.com/office/word/2016/wordml/cid" xmlns:w16se="http://schemas.microsoft.com/office/word/2015/wordml/symex" xmlns:wpg="http://schemas.microsoft.com/office/word/2010/wordprocessingGroup" xmlns:wpi="http://schemas.microsoft.com/office/word/2010/wordprocessingInk" xmlns:wne="http://schemas.microsoft.com/office/word/2006/wordml" xmlns:wps="http://schemas.microsoft.com/office/word/2010/wordprocessingShape" mc:Ignorable="w14 w15 w16se w16cid wp14">
   <w:abstractNum w:abstractNumId="0" w15:restartNumberingAfterBreak="0">
     <w:nsid w:val="07A20974"/>
     <w:multiLevelType w:val="hybridMultilevel"/>
@@ -2245,7 +2243,7 @@
 </file>
 
 <file path=word/styles.xml><?xml version="1.0" encoding="utf-8"?>
-<w:styles xmlns:mc="http://schemas.openxmlformats.org/markup-compatibility/2006" xmlns:r="http://schemas.openxmlformats.org/officeDocument/2006/relationships" xmlns:w="http://schemas.openxmlformats.org/wordprocessingml/2006/main" xmlns:w14="http://schemas.microsoft.com/office/word/2010/wordml" xmlns:w15="http://schemas.microsoft.com/office/word/2012/wordml" mc:Ignorable="w14 w15">
+<w:styles xmlns:mc="http://schemas.openxmlformats.org/markup-compatibility/2006" xmlns:r="http://schemas.openxmlformats.org/officeDocument/2006/relationships" xmlns:w="http://schemas.openxmlformats.org/wordprocessingml/2006/main" xmlns:w14="http://schemas.microsoft.com/office/word/2010/wordml" xmlns:w15="http://schemas.microsoft.com/office/word/2012/wordml" xmlns:w16cid="http://schemas.microsoft.com/office/word/2016/wordml/cid" xmlns:w16se="http://schemas.microsoft.com/office/word/2015/wordml/symex" mc:Ignorable="w14 w15 w16se w16cid">
   <w:docDefaults>
     <w:rPrDefault>
       <w:rPr>
@@ -2261,7 +2259,7 @@
       </w:pPr>
     </w:pPrDefault>
   </w:docDefaults>
-  <w:latentStyles w:defLockedState="0" w:defUIPriority="99" w:defSemiHidden="0" w:defUnhideWhenUsed="0" w:defQFormat="0" w:count="371">
+  <w:latentStyles w:defLockedState="0" w:defUIPriority="99" w:defSemiHidden="0" w:defUnhideWhenUsed="0" w:defQFormat="0" w:count="375">
     <w:lsdException w:name="Normal" w:uiPriority="0" w:qFormat="1"/>
     <w:lsdException w:name="heading 1" w:uiPriority="9" w:qFormat="1"/>
     <w:lsdException w:name="heading 2" w:semiHidden="1" w:uiPriority="9" w:unhideWhenUsed="1" w:qFormat="1"/>
@@ -2367,7 +2365,6 @@
     <w:lsdException w:name="HTML Sample" w:semiHidden="1" w:unhideWhenUsed="1"/>
     <w:lsdException w:name="HTML Typewriter" w:semiHidden="1" w:unhideWhenUsed="1"/>
     <w:lsdException w:name="HTML Variable" w:semiHidden="1" w:unhideWhenUsed="1"/>
-    <w:lsdException w:name="Normal Table" w:semiHidden="1" w:unhideWhenUsed="1"/>
     <w:lsdException w:name="annotation subject" w:semiHidden="1" w:unhideWhenUsed="1"/>
     <w:lsdException w:name="No List" w:semiHidden="1" w:unhideWhenUsed="1"/>
     <w:lsdException w:name="Outline List 1" w:semiHidden="1" w:unhideWhenUsed="1"/>
@@ -2411,10 +2408,8 @@
     <w:lsdException w:name="Table Elegant" w:semiHidden="1" w:unhideWhenUsed="1"/>
     <w:lsdException w:name="Table Professional" w:semiHidden="1" w:unhideWhenUsed="1"/>
     <w:lsdException w:name="Table Subtle 1" w:semiHidden="1" w:unhideWhenUsed="1"/>
-    <w:lsdException w:name="Table Subtle 2" w:semiHidden="1" w:unhideWhenUsed="1"/>
     <w:lsdException w:name="Table Web 1" w:semiHidden="1" w:unhideWhenUsed="1"/>
     <w:lsdException w:name="Table Web 2" w:semiHidden="1" w:unhideWhenUsed="1"/>
-    <w:lsdException w:name="Table Web 3" w:semiHidden="1" w:unhideWhenUsed="1"/>
     <w:lsdException w:name="Balloon Text" w:semiHidden="1" w:unhideWhenUsed="1"/>
     <w:lsdException w:name="Table Grid" w:uiPriority="59"/>
     <w:lsdException w:name="Table Theme" w:semiHidden="1" w:unhideWhenUsed="1"/>
@@ -2633,6 +2628,10 @@
     <w:lsdException w:name="List Table 5 Dark Accent 6" w:uiPriority="50"/>
     <w:lsdException w:name="List Table 6 Colorful Accent 6" w:uiPriority="51"/>
     <w:lsdException w:name="List Table 7 Colorful Accent 6" w:uiPriority="52"/>
+    <w:lsdException w:name="Mention" w:semiHidden="1" w:unhideWhenUsed="1"/>
+    <w:lsdException w:name="Smart Hyperlink" w:semiHidden="1" w:unhideWhenUsed="1"/>
+    <w:lsdException w:name="Hashtag" w:semiHidden="1" w:unhideWhenUsed="1"/>
+    <w:lsdException w:name="Unresolved Mention" w:semiHidden="1" w:unhideWhenUsed="1"/>
   </w:latentStyles>
   <w:style w:type="paragraph" w:default="1" w:styleId="Normal">
     <w:name w:val="Normal"/>

</xml_diff>